<commit_message>
Changes to be committed: 	modified:   python.docx
</commit_message>
<xml_diff>
--- a/python.docx
+++ b/python.docx
@@ -786,9 +786,6 @@
     <w:p>
       <w:pPr>
         <w:pStyle w:val="2"/>
-        <w:rPr>
-          <w:rFonts w:hint="eastAsia"/>
-        </w:rPr>
       </w:pPr>
       <w:r>
         <w:rPr>
@@ -801,11 +798,6 @@
       </w:r>
     </w:p>
     <w:p>
-      <w:pPr>
-        <w:rPr>
-          <w:rFonts w:hint="eastAsia"/>
-        </w:rPr>
-      </w:pPr>
       <w:r>
         <w:rPr>
           <w:rFonts w:hint="eastAsia"/>
@@ -1089,7 +1081,6 @@
     <w:p>
       <w:pPr>
         <w:rPr>
-          <w:rFonts w:hint="eastAsia"/>
           <w:b/>
           <w:bCs/>
         </w:rPr>
@@ -1124,72 +1115,82 @@
         </w:rPr>
         <w:t>，date类，time类</w:t>
       </w:r>
-    </w:p>
-    <w:p>
-      <w:pPr>
-        <w:pStyle w:val="3"/>
-      </w:pPr>
-      <w:bookmarkStart w:id="2" w:name="datetime-__eq__"/>
-      <w:r>
-        <w:rPr>
-          <w:rFonts w:hint="eastAsia"/>
-        </w:rPr>
-        <w:t>比较</w:t>
-      </w:r>
-      <w:r>
-        <w:t>大小</w:t>
-      </w:r>
-    </w:p>
-    <w:p>
-      <w:r>
-        <w:rPr>
-          <w:rFonts w:hint="eastAsia"/>
-        </w:rPr>
-        <w:t xml:space="preserve"> </w:t>
-      </w:r>
-      <w:r>
-        <w:rPr>
-          <w:rFonts w:hint="eastAsia"/>
-          <w:bCs/>
-        </w:rPr>
-        <w:t>__eq__</w:t>
-      </w:r>
-      <w:bookmarkEnd w:id="2"/>
-      <w:r>
-        <w:rPr>
-          <w:rFonts w:hint="eastAsia"/>
-        </w:rPr>
-        <w:t>(self, value,</w:t>
-      </w:r>
-      <w:r>
-        <w:rPr>
-          <w:rFonts w:hint="eastAsia"/>
-        </w:rPr>
-        <w:t>)</w:t>
-      </w:r>
-    </w:p>
-    <w:p>
-      <w:r>
-        <w:rPr>
-          <w:rFonts w:hint="eastAsia"/>
-        </w:rPr>
-        <w:t>返回</w:t>
-      </w:r>
-      <w:r>
-        <w:t>：</w:t>
-      </w:r>
-      <w:r>
-        <w:t>self==value.</w:t>
-      </w:r>
-    </w:p>
-    <w:p>
-      <w:bookmarkStart w:id="3" w:name="datetime-__ge__"/>
       <w:r>
         <w:rPr>
           <w:rFonts w:hint="eastAsia"/>
           <w:b/>
           <w:bCs/>
         </w:rPr>
+        <w:t>.</w:t>
+      </w:r>
+      <w:bookmarkStart w:id="2" w:name="_GoBack"/>
+      <w:bookmarkEnd w:id="2"/>
+    </w:p>
+    <w:p>
+      <w:pPr>
+        <w:pStyle w:val="3"/>
+      </w:pPr>
+      <w:bookmarkStart w:id="3" w:name="datetime-__eq__"/>
+      <w:r>
+        <w:rPr>
+          <w:rFonts w:hint="eastAsia"/>
+        </w:rPr>
+        <w:t>比较</w:t>
+      </w:r>
+      <w:r>
+        <w:t>大小</w:t>
+      </w:r>
+    </w:p>
+    <w:p>
+      <w:r>
+        <w:rPr>
+          <w:rFonts w:hint="eastAsia"/>
+        </w:rPr>
+        <w:t xml:space="preserve"> </w:t>
+      </w:r>
+      <w:r>
+        <w:rPr>
+          <w:rFonts w:hint="eastAsia"/>
+          <w:bCs/>
+        </w:rPr>
+        <w:t>__eq__</w:t>
+      </w:r>
+      <w:bookmarkEnd w:id="3"/>
+      <w:r>
+        <w:rPr>
+          <w:rFonts w:hint="eastAsia"/>
+        </w:rPr>
+        <w:t>(self, value,</w:t>
+      </w:r>
+      <w:r>
+        <w:rPr>
+          <w:rFonts w:hint="eastAsia"/>
+        </w:rPr>
+        <w:t>)</w:t>
+      </w:r>
+    </w:p>
+    <w:p>
+      <w:r>
+        <w:rPr>
+          <w:rFonts w:hint="eastAsia"/>
+        </w:rPr>
+        <w:t>返回</w:t>
+      </w:r>
+      <w:r>
+        <w:t>：</w:t>
+      </w:r>
+      <w:r>
+        <w:t>self==value.</w:t>
+      </w:r>
+    </w:p>
+    <w:p>
+      <w:bookmarkStart w:id="4" w:name="datetime-__ge__"/>
+      <w:r>
+        <w:rPr>
+          <w:rFonts w:hint="eastAsia"/>
+          <w:b/>
+          <w:bCs/>
+        </w:rPr>
         <w:t>_</w:t>
       </w:r>
       <w:r>
@@ -1198,18 +1199,12 @@
         </w:rPr>
         <w:t>_ge__</w:t>
       </w:r>
-      <w:bookmarkEnd w:id="3"/>
-      <w:r>
-        <w:rPr>
-          <w:rFonts w:hint="eastAsia"/>
-        </w:rPr>
-        <w:t>(self, value</w:t>
-      </w:r>
-      <w:r>
-        <w:rPr>
-          <w:rFonts w:hint="eastAsia"/>
-        </w:rPr>
-        <w:t>)</w:t>
+      <w:bookmarkEnd w:id="4"/>
+      <w:r>
+        <w:rPr>
+          <w:rFonts w:hint="eastAsia"/>
+        </w:rPr>
+        <w:t>(self, value)</w:t>
       </w:r>
     </w:p>
     <w:p>
@@ -1233,14 +1228,14 @@
       </w:r>
     </w:p>
     <w:p>
-      <w:bookmarkStart w:id="4" w:name="datetime-__gt__"/>
+      <w:bookmarkStart w:id="5" w:name="datetime-__gt__"/>
       <w:r>
         <w:rPr>
           <w:rFonts w:hint="eastAsia"/>
         </w:rPr>
         <w:t>_gt__</w:t>
       </w:r>
-      <w:bookmarkEnd w:id="4"/>
+      <w:bookmarkEnd w:id="5"/>
       <w:r>
         <w:rPr>
           <w:rFonts w:hint="eastAsia"/>
@@ -1249,11 +1244,6 @@
       </w:r>
     </w:p>
     <w:p>
-      <w:pPr>
-        <w:rPr>
-          <w:rFonts w:hint="eastAsia"/>
-        </w:rPr>
-      </w:pPr>
       <w:r>
         <w:rPr>
           <w:rFonts w:hint="eastAsia"/>
@@ -1296,11 +1286,11 @@
       <w:r>
         <w:t>：</w:t>
       </w:r>
-      <w:bookmarkStart w:id="5" w:name="timedelta"/>
+      <w:bookmarkStart w:id="6" w:name="timedelta"/>
       <w:r>
         <w:t>timedelta</w:t>
       </w:r>
-      <w:bookmarkEnd w:id="5"/>
+      <w:bookmarkEnd w:id="6"/>
       <w:r>
         <w:rPr>
           <w:rFonts w:hint="eastAsia"/>
@@ -1337,11 +1327,39 @@
         </w:rPr>
         <w:t>days</w:t>
       </w:r>
-      <w:bookmarkStart w:id="6" w:name="_GoBack"/>
-      <w:bookmarkEnd w:id="6"/>
-    </w:p>
-    <w:p>
-      <w:pPr>
+    </w:p>
+    <w:p>
+      <w:pPr>
+        <w:rPr>
+          <w:rFonts w:ascii="微软雅黑" w:eastAsia="微软雅黑" w:hAnsi="微软雅黑" w:cs="宋体"/>
+          <w:color w:val="000000"/>
+          <w:kern w:val="0"/>
+          <w:sz w:val="27"/>
+          <w:szCs w:val="27"/>
+        </w:rPr>
+      </w:pPr>
+      <w:r>
+        <w:rPr>
+          <w:rFonts w:ascii="宋体" w:eastAsia="宋体" w:hAnsi="宋体" w:cs="宋体" w:hint="eastAsia"/>
+          <w:color w:val="000000"/>
+          <w:kern w:val="0"/>
+          <w:sz w:val="24"/>
+          <w:szCs w:val="24"/>
+        </w:rPr>
+        <w:t>Number of days.</w:t>
+      </w:r>
+    </w:p>
+    <w:p>
+      <w:pPr>
+        <w:rPr>
+          <w:rFonts w:ascii="微软雅黑" w:eastAsia="微软雅黑" w:hAnsi="微软雅黑" w:cs="宋体"/>
+          <w:color w:val="000000"/>
+          <w:kern w:val="0"/>
+          <w:sz w:val="27"/>
+          <w:szCs w:val="27"/>
+        </w:rPr>
+      </w:pPr>
+      <w:r>
         <w:rPr>
           <w:rFonts w:ascii="微软雅黑" w:eastAsia="微软雅黑" w:hAnsi="微软雅黑" w:cs="宋体" w:hint="eastAsia"/>
           <w:color w:val="000000"/>
@@ -1349,6 +1367,18 @@
           <w:sz w:val="27"/>
           <w:szCs w:val="27"/>
         </w:rPr>
+        <w:t>microseconds</w:t>
+      </w:r>
+    </w:p>
+    <w:p>
+      <w:pPr>
+        <w:rPr>
+          <w:rFonts w:ascii="微软雅黑" w:eastAsia="微软雅黑" w:hAnsi="微软雅黑" w:cs="宋体"/>
+          <w:color w:val="000000"/>
+          <w:kern w:val="0"/>
+          <w:sz w:val="27"/>
+          <w:szCs w:val="27"/>
+        </w:rPr>
       </w:pPr>
       <w:r>
         <w:rPr>
@@ -1358,11 +1388,20 @@
           <w:sz w:val="24"/>
           <w:szCs w:val="24"/>
         </w:rPr>
-        <w:t>Number of days.</w:t>
-      </w:r>
-    </w:p>
-    <w:p>
-      <w:pPr>
+        <w:t>Number of microseconds (&gt;= 0 and less than 1 second).</w:t>
+      </w:r>
+    </w:p>
+    <w:p>
+      <w:pPr>
+        <w:rPr>
+          <w:rFonts w:ascii="微软雅黑" w:eastAsia="微软雅黑" w:hAnsi="微软雅黑" w:cs="宋体"/>
+          <w:color w:val="000000"/>
+          <w:kern w:val="0"/>
+          <w:sz w:val="27"/>
+          <w:szCs w:val="27"/>
+        </w:rPr>
+      </w:pPr>
+      <w:r>
         <w:rPr>
           <w:rFonts w:ascii="微软雅黑" w:eastAsia="微软雅黑" w:hAnsi="微软雅黑" w:cs="宋体" w:hint="eastAsia"/>
           <w:color w:val="000000"/>
@@ -1370,27 +1409,18 @@
           <w:sz w:val="27"/>
           <w:szCs w:val="27"/>
         </w:rPr>
-      </w:pPr>
-      <w:r>
-        <w:rPr>
-          <w:rFonts w:ascii="微软雅黑" w:eastAsia="微软雅黑" w:hAnsi="微软雅黑" w:cs="宋体" w:hint="eastAsia"/>
+        <w:t>seconds</w:t>
+      </w:r>
+    </w:p>
+    <w:p>
+      <w:pPr>
+        <w:rPr>
+          <w:rFonts w:ascii="微软雅黑" w:eastAsia="微软雅黑" w:hAnsi="微软雅黑" w:cs="宋体"/>
           <w:color w:val="000000"/>
           <w:kern w:val="0"/>
           <w:sz w:val="27"/>
           <w:szCs w:val="27"/>
         </w:rPr>
-        <w:t>microseconds</w:t>
-      </w:r>
-    </w:p>
-    <w:p>
-      <w:pPr>
-        <w:rPr>
-          <w:rFonts w:ascii="微软雅黑" w:eastAsia="微软雅黑" w:hAnsi="微软雅黑" w:cs="宋体" w:hint="eastAsia"/>
-          <w:color w:val="000000"/>
-          <w:kern w:val="0"/>
-          <w:sz w:val="27"/>
-          <w:szCs w:val="27"/>
-        </w:rPr>
       </w:pPr>
       <w:r>
         <w:rPr>
@@ -1400,58 +1430,10 @@
           <w:sz w:val="24"/>
           <w:szCs w:val="24"/>
         </w:rPr>
-        <w:t>Number of microseconds (&gt;= 0 and less than 1 second).</w:t>
-      </w:r>
-    </w:p>
-    <w:p>
-      <w:pPr>
-        <w:rPr>
-          <w:rFonts w:ascii="微软雅黑" w:eastAsia="微软雅黑" w:hAnsi="微软雅黑" w:cs="宋体" w:hint="eastAsia"/>
-          <w:color w:val="000000"/>
-          <w:kern w:val="0"/>
-          <w:sz w:val="27"/>
-          <w:szCs w:val="27"/>
-        </w:rPr>
-      </w:pPr>
-      <w:r>
-        <w:rPr>
-          <w:rFonts w:ascii="微软雅黑" w:eastAsia="微软雅黑" w:hAnsi="微软雅黑" w:cs="宋体" w:hint="eastAsia"/>
-          <w:color w:val="000000"/>
-          <w:kern w:val="0"/>
-          <w:sz w:val="27"/>
-          <w:szCs w:val="27"/>
-        </w:rPr>
-        <w:t>seconds</w:t>
-      </w:r>
-    </w:p>
-    <w:p>
-      <w:pPr>
-        <w:rPr>
-          <w:rFonts w:ascii="微软雅黑" w:eastAsia="微软雅黑" w:hAnsi="微软雅黑" w:cs="宋体" w:hint="eastAsia"/>
-          <w:color w:val="000000"/>
-          <w:kern w:val="0"/>
-          <w:sz w:val="27"/>
-          <w:szCs w:val="27"/>
-        </w:rPr>
-      </w:pPr>
-      <w:r>
-        <w:rPr>
-          <w:rFonts w:ascii="宋体" w:eastAsia="宋体" w:hAnsi="宋体" w:cs="宋体" w:hint="eastAsia"/>
-          <w:color w:val="000000"/>
-          <w:kern w:val="0"/>
-          <w:sz w:val="24"/>
-          <w:szCs w:val="24"/>
-        </w:rPr>
         <w:t>Number of seconds (&gt;= 0 and less than 1 day).</w:t>
       </w:r>
     </w:p>
-    <w:p>
-      <w:pPr>
-        <w:rPr>
-          <w:rFonts w:hint="eastAsia"/>
-        </w:rPr>
-      </w:pPr>
-    </w:p>
+    <w:p/>
     <w:p>
       <w:pPr>
         <w:pStyle w:val="3"/>
@@ -1488,11 +1470,6 @@
       </w:r>
     </w:p>
     <w:p>
-      <w:pPr>
-        <w:rPr>
-          <w:rFonts w:hint="eastAsia"/>
-        </w:rPr>
-      </w:pPr>
       <w:r>
         <w:rPr>
           <w:rFonts w:hint="eastAsia"/>
@@ -5506,7 +5483,7 @@
       <w:pPr>
         <w:rPr>
           <w:rStyle w:val="hl-brackets"/>
-          <w:rFonts w:ascii="Consolas" w:hAnsi="Consolas" w:cs="Consolas" w:hint="eastAsia"/>
+          <w:rFonts w:ascii="Consolas" w:hAnsi="Consolas" w:cs="Consolas"/>
           <w:color w:val="808000"/>
           <w:sz w:val="20"/>
           <w:szCs w:val="20"/>
@@ -5783,14 +5760,7 @@
           <w:rFonts w:hint="eastAsia"/>
           <w:bdr w:val="none" w:sz="0" w:space="0" w:color="auto" w:frame="1"/>
         </w:rPr>
-        <w:t>格式化</w:t>
-      </w:r>
-      <w:r>
-        <w:rPr>
-          <w:rFonts w:hint="eastAsia"/>
-          <w:bdr w:val="none" w:sz="0" w:space="0" w:color="auto" w:frame="1"/>
-        </w:rPr>
-        <w:t>输入</w:t>
+        <w:t>格式化输入</w:t>
       </w:r>
       <w:r>
         <w:rPr>
@@ -5838,13 +5808,7 @@
         <w:t>(string, format)</w:t>
       </w:r>
     </w:p>
-    <w:p>
-      <w:pPr>
-        <w:rPr>
-          <w:rFonts w:hint="eastAsia"/>
-        </w:rPr>
-      </w:pPr>
-    </w:p>
+    <w:p/>
     <w:sectPr>
       <w:pgSz w:w="11906" w:h="16838"/>
       <w:pgMar w:top="1440" w:right="1800" w:bottom="1440" w:left="1800" w:header="851" w:footer="992" w:gutter="0"/>
@@ -8418,7 +8382,7 @@
 </file>
 
 <file path=customXml/itemProps1.xml><?xml version="1.0" encoding="utf-8"?>
-<ds:datastoreItem xmlns:ds="http://schemas.openxmlformats.org/officeDocument/2006/customXml" ds:itemID="{9C79ED74-43E2-4003-AB2C-B608A42EB2E2}">
+<ds:datastoreItem xmlns:ds="http://schemas.openxmlformats.org/officeDocument/2006/customXml" ds:itemID="{100B0CB1-2B4E-4539-AFF8-BEC21BE83F12}">
   <ds:schemaRefs>
     <ds:schemaRef ds:uri="http://schemas.openxmlformats.org/officeDocument/2006/bibliography"/>
   </ds:schemaRefs>

</xml_diff>

<commit_message>
Changes to be committed: 	modified:   python.docx  Untracked files: 	~$python.docx
</commit_message>
<xml_diff>
--- a/python.docx
+++ b/python.docx
@@ -466,7 +466,19 @@
         <w:rPr>
           <w:rFonts w:hint="eastAsia"/>
         </w:rPr>
-        <w:t>说明：只支持新版本的</w:t>
+        <w:t>说明：只支持</w:t>
+      </w:r>
+      <w:r>
+        <w:rPr>
+          <w:rFonts w:hint="eastAsia"/>
+        </w:rPr>
+        <w:t>新</w:t>
+      </w:r>
+      <w:r>
+        <w:rPr>
+          <w:rFonts w:hint="eastAsia"/>
+        </w:rPr>
+        <w:t>版本的</w:t>
       </w:r>
       <w:r>
         <w:rPr>
@@ -3404,13 +3416,7 @@
         <w:rPr>
           <w:rFonts w:hint="eastAsia"/>
         </w:rPr>
-        <w:t>格式化</w:t>
-      </w:r>
-      <w:r>
-        <w:rPr>
-          <w:rFonts w:hint="eastAsia"/>
-        </w:rPr>
-        <w:t>输出</w:t>
+        <w:t>格式化输出</w:t>
       </w:r>
       <w:r>
         <w:rPr>
@@ -3423,8 +3429,6 @@
         </w:rPr>
         <w:t>datetime.datetime.strf</w:t>
       </w:r>
-      <w:bookmarkStart w:id="7" w:name="_GoBack"/>
-      <w:bookmarkEnd w:id="7"/>
       <w:r>
         <w:rPr>
           <w:rFonts w:ascii="Courier New" w:eastAsia="宋体" w:hAnsi="Courier New" w:cs="Courier New"/>
@@ -7198,7 +7202,20 @@
           <w:szCs w:val="20"/>
           <w:bdr w:val="none" w:sz="0" w:space="0" w:color="auto" w:frame="1"/>
         </w:rPr>
-        <w:t>Sat Mar 28 22:24:24 2016</w:t>
+        <w:t>Sat Mar 28 22:</w:t>
+      </w:r>
+      <w:bookmarkStart w:id="7" w:name="_GoBack"/>
+      <w:bookmarkEnd w:id="7"/>
+      <w:r>
+        <w:rPr>
+          <w:rStyle w:val="hl-string"/>
+          <w:rFonts w:ascii="Consolas" w:hAnsi="Consolas" w:cs="Consolas"/>
+          <w:color w:val="AA1111"/>
+          <w:sz w:val="20"/>
+          <w:szCs w:val="20"/>
+          <w:bdr w:val="none" w:sz="0" w:space="0" w:color="auto" w:frame="1"/>
+        </w:rPr>
+        <w:t>24:24 2016</w:t>
       </w:r>
       <w:r>
         <w:rPr>
@@ -9573,6 +9590,101 @@
 <file path=word/numbering.xml><?xml version="1.0" encoding="utf-8"?>
 <w:numbering xmlns:wpc="http://schemas.microsoft.com/office/word/2010/wordprocessingCanvas" xmlns:mc="http://schemas.openxmlformats.org/markup-compatibility/2006" xmlns:o="urn:schemas-microsoft-com:office:office" xmlns:r="http://schemas.openxmlformats.org/officeDocument/2006/relationships" xmlns:m="http://schemas.openxmlformats.org/officeDocument/2006/math" xmlns:v="urn:schemas-microsoft-com:vml" xmlns:wp14="http://schemas.microsoft.com/office/word/2010/wordprocessingDrawing" xmlns:wp="http://schemas.openxmlformats.org/drawingml/2006/wordprocessingDrawing" xmlns:w10="urn:schemas-microsoft-com:office:word" xmlns:w="http://schemas.openxmlformats.org/wordprocessingml/2006/main" xmlns:w14="http://schemas.microsoft.com/office/word/2010/wordml" xmlns:w15="http://schemas.microsoft.com/office/word/2012/wordml" xmlns:wpg="http://schemas.microsoft.com/office/word/2010/wordprocessingGroup" xmlns:wpi="http://schemas.microsoft.com/office/word/2010/wordprocessingInk" xmlns:wne="http://schemas.microsoft.com/office/word/2006/wordml" xmlns:wps="http://schemas.microsoft.com/office/word/2010/wordprocessingShape" mc:Ignorable="w14 w15 wp14">
   <w:abstractNum w:abstractNumId="0">
+    <w:nsid w:val="0B254C9F"/>
+    <w:multiLevelType w:val="multilevel"/>
+    <w:tmpl w:val="04090025"/>
+    <w:lvl w:ilvl="0">
+      <w:start w:val="1"/>
+      <w:numFmt w:val="decimal"/>
+      <w:pStyle w:val="1"/>
+      <w:lvlText w:val="%1"/>
+      <w:lvlJc w:val="left"/>
+      <w:pPr>
+        <w:ind w:left="432" w:hanging="432"/>
+      </w:pPr>
+    </w:lvl>
+    <w:lvl w:ilvl="1">
+      <w:start w:val="1"/>
+      <w:numFmt w:val="decimal"/>
+      <w:pStyle w:val="2"/>
+      <w:lvlText w:val="%1.%2"/>
+      <w:lvlJc w:val="left"/>
+      <w:pPr>
+        <w:ind w:left="576" w:hanging="576"/>
+      </w:pPr>
+    </w:lvl>
+    <w:lvl w:ilvl="2">
+      <w:start w:val="1"/>
+      <w:numFmt w:val="decimal"/>
+      <w:pStyle w:val="3"/>
+      <w:lvlText w:val="%1.%2.%3"/>
+      <w:lvlJc w:val="left"/>
+      <w:pPr>
+        <w:ind w:left="720" w:hanging="720"/>
+      </w:pPr>
+    </w:lvl>
+    <w:lvl w:ilvl="3">
+      <w:start w:val="1"/>
+      <w:numFmt w:val="decimal"/>
+      <w:pStyle w:val="4"/>
+      <w:lvlText w:val="%1.%2.%3.%4"/>
+      <w:lvlJc w:val="left"/>
+      <w:pPr>
+        <w:ind w:left="864" w:hanging="864"/>
+      </w:pPr>
+    </w:lvl>
+    <w:lvl w:ilvl="4">
+      <w:start w:val="1"/>
+      <w:numFmt w:val="decimal"/>
+      <w:pStyle w:val="5"/>
+      <w:lvlText w:val="%1.%2.%3.%4.%5"/>
+      <w:lvlJc w:val="left"/>
+      <w:pPr>
+        <w:ind w:left="1008" w:hanging="1008"/>
+      </w:pPr>
+    </w:lvl>
+    <w:lvl w:ilvl="5">
+      <w:start w:val="1"/>
+      <w:numFmt w:val="decimal"/>
+      <w:pStyle w:val="6"/>
+      <w:lvlText w:val="%1.%2.%3.%4.%5.%6"/>
+      <w:lvlJc w:val="left"/>
+      <w:pPr>
+        <w:ind w:left="1152" w:hanging="1152"/>
+      </w:pPr>
+    </w:lvl>
+    <w:lvl w:ilvl="6">
+      <w:start w:val="1"/>
+      <w:numFmt w:val="decimal"/>
+      <w:pStyle w:val="7"/>
+      <w:lvlText w:val="%1.%2.%3.%4.%5.%6.%7"/>
+      <w:lvlJc w:val="left"/>
+      <w:pPr>
+        <w:ind w:left="1296" w:hanging="1296"/>
+      </w:pPr>
+    </w:lvl>
+    <w:lvl w:ilvl="7">
+      <w:start w:val="1"/>
+      <w:numFmt w:val="decimal"/>
+      <w:pStyle w:val="8"/>
+      <w:lvlText w:val="%1.%2.%3.%4.%5.%6.%7.%8"/>
+      <w:lvlJc w:val="left"/>
+      <w:pPr>
+        <w:ind w:left="1440" w:hanging="1440"/>
+      </w:pPr>
+    </w:lvl>
+    <w:lvl w:ilvl="8">
+      <w:start w:val="1"/>
+      <w:numFmt w:val="decimal"/>
+      <w:pStyle w:val="9"/>
+      <w:lvlText w:val="%1.%2.%3.%4.%5.%6.%7.%8.%9"/>
+      <w:lvlJc w:val="left"/>
+      <w:pPr>
+        <w:ind w:left="1584" w:hanging="1584"/>
+      </w:pPr>
+    </w:lvl>
+  </w:abstractNum>
+  <w:abstractNum w:abstractNumId="1">
     <w:nsid w:val="0D29202F"/>
     <w:multiLevelType w:val="multilevel"/>
     <w:tmpl w:val="C7CC91D0"/>
@@ -9721,7 +9833,7 @@
       </w:rPr>
     </w:lvl>
   </w:abstractNum>
-  <w:abstractNum w:abstractNumId="1">
+  <w:abstractNum w:abstractNumId="2">
     <w:nsid w:val="28366C82"/>
     <w:multiLevelType w:val="hybridMultilevel"/>
     <w:tmpl w:val="10A6189C"/>
@@ -9810,7 +9922,7 @@
       </w:pPr>
     </w:lvl>
   </w:abstractNum>
-  <w:abstractNum w:abstractNumId="2">
+  <w:abstractNum w:abstractNumId="3">
     <w:nsid w:val="361B626C"/>
     <w:multiLevelType w:val="hybridMultilevel"/>
     <w:tmpl w:val="1486C11E"/>
@@ -9923,7 +10035,7 @@
       </w:rPr>
     </w:lvl>
   </w:abstractNum>
-  <w:abstractNum w:abstractNumId="3">
+  <w:abstractNum w:abstractNumId="4">
     <w:nsid w:val="395D5B1C"/>
     <w:multiLevelType w:val="hybridMultilevel"/>
     <w:tmpl w:val="8FC2B17C"/>
@@ -10014,7 +10126,7 @@
       </w:pPr>
     </w:lvl>
   </w:abstractNum>
-  <w:abstractNum w:abstractNumId="4">
+  <w:abstractNum w:abstractNumId="5">
     <w:nsid w:val="3C0254C4"/>
     <w:multiLevelType w:val="hybridMultilevel"/>
     <w:tmpl w:val="89F4C078"/>
@@ -10103,7 +10215,7 @@
       </w:pPr>
     </w:lvl>
   </w:abstractNum>
-  <w:abstractNum w:abstractNumId="5">
+  <w:abstractNum w:abstractNumId="6">
     <w:nsid w:val="4C5C3C67"/>
     <w:multiLevelType w:val="hybridMultilevel"/>
     <w:tmpl w:val="5CF46ED2"/>
@@ -10193,7 +10305,7 @@
       </w:pPr>
     </w:lvl>
   </w:abstractNum>
-  <w:abstractNum w:abstractNumId="6">
+  <w:abstractNum w:abstractNumId="7">
     <w:nsid w:val="4D6A1941"/>
     <w:multiLevelType w:val="hybridMultilevel"/>
     <w:tmpl w:val="272E552C"/>
@@ -10306,7 +10418,7 @@
       </w:rPr>
     </w:lvl>
   </w:abstractNum>
-  <w:abstractNum w:abstractNumId="7">
+  <w:abstractNum w:abstractNumId="8">
     <w:nsid w:val="562A62C3"/>
     <w:multiLevelType w:val="multilevel"/>
     <w:tmpl w:val="212C1E9C"/>
@@ -10419,7 +10531,7 @@
       </w:pPr>
     </w:lvl>
   </w:abstractNum>
-  <w:abstractNum w:abstractNumId="8">
+  <w:abstractNum w:abstractNumId="9">
     <w:nsid w:val="5E551F48"/>
     <w:multiLevelType w:val="multilevel"/>
     <w:tmpl w:val="0409001F"/>
@@ -10505,7 +10617,120 @@
       </w:pPr>
     </w:lvl>
   </w:abstractNum>
-  <w:abstractNum w:abstractNumId="9">
+  <w:abstractNum w:abstractNumId="10">
+    <w:nsid w:val="632A0270"/>
+    <w:multiLevelType w:val="hybridMultilevel"/>
+    <w:tmpl w:val="50402514"/>
+    <w:lvl w:ilvl="0" w:tplc="637E5524">
+      <w:start w:val="1"/>
+      <w:numFmt w:val="bullet"/>
+      <w:lvlText w:val=""/>
+      <w:lvlJc w:val="left"/>
+      <w:pPr>
+        <w:ind w:left="420" w:hanging="420"/>
+      </w:pPr>
+      <w:rPr>
+        <w:rFonts w:ascii="Wingdings" w:hAnsi="Wingdings" w:hint="default"/>
+      </w:rPr>
+    </w:lvl>
+    <w:lvl w:ilvl="1" w:tplc="04090003" w:tentative="1">
+      <w:start w:val="1"/>
+      <w:numFmt w:val="bullet"/>
+      <w:lvlText w:val=""/>
+      <w:lvlJc w:val="left"/>
+      <w:pPr>
+        <w:ind w:left="840" w:hanging="420"/>
+      </w:pPr>
+      <w:rPr>
+        <w:rFonts w:ascii="Wingdings" w:hAnsi="Wingdings" w:hint="default"/>
+      </w:rPr>
+    </w:lvl>
+    <w:lvl w:ilvl="2" w:tplc="04090005" w:tentative="1">
+      <w:start w:val="1"/>
+      <w:numFmt w:val="bullet"/>
+      <w:lvlText w:val=""/>
+      <w:lvlJc w:val="left"/>
+      <w:pPr>
+        <w:ind w:left="1260" w:hanging="420"/>
+      </w:pPr>
+      <w:rPr>
+        <w:rFonts w:ascii="Wingdings" w:hAnsi="Wingdings" w:hint="default"/>
+      </w:rPr>
+    </w:lvl>
+    <w:lvl w:ilvl="3" w:tplc="04090001" w:tentative="1">
+      <w:start w:val="1"/>
+      <w:numFmt w:val="bullet"/>
+      <w:lvlText w:val=""/>
+      <w:lvlJc w:val="left"/>
+      <w:pPr>
+        <w:ind w:left="1680" w:hanging="420"/>
+      </w:pPr>
+      <w:rPr>
+        <w:rFonts w:ascii="Wingdings" w:hAnsi="Wingdings" w:hint="default"/>
+      </w:rPr>
+    </w:lvl>
+    <w:lvl w:ilvl="4" w:tplc="04090003" w:tentative="1">
+      <w:start w:val="1"/>
+      <w:numFmt w:val="bullet"/>
+      <w:lvlText w:val=""/>
+      <w:lvlJc w:val="left"/>
+      <w:pPr>
+        <w:ind w:left="2100" w:hanging="420"/>
+      </w:pPr>
+      <w:rPr>
+        <w:rFonts w:ascii="Wingdings" w:hAnsi="Wingdings" w:hint="default"/>
+      </w:rPr>
+    </w:lvl>
+    <w:lvl w:ilvl="5" w:tplc="04090005" w:tentative="1">
+      <w:start w:val="1"/>
+      <w:numFmt w:val="bullet"/>
+      <w:lvlText w:val=""/>
+      <w:lvlJc w:val="left"/>
+      <w:pPr>
+        <w:ind w:left="2520" w:hanging="420"/>
+      </w:pPr>
+      <w:rPr>
+        <w:rFonts w:ascii="Wingdings" w:hAnsi="Wingdings" w:hint="default"/>
+      </w:rPr>
+    </w:lvl>
+    <w:lvl w:ilvl="6" w:tplc="04090001" w:tentative="1">
+      <w:start w:val="1"/>
+      <w:numFmt w:val="bullet"/>
+      <w:lvlText w:val=""/>
+      <w:lvlJc w:val="left"/>
+      <w:pPr>
+        <w:ind w:left="2940" w:hanging="420"/>
+      </w:pPr>
+      <w:rPr>
+        <w:rFonts w:ascii="Wingdings" w:hAnsi="Wingdings" w:hint="default"/>
+      </w:rPr>
+    </w:lvl>
+    <w:lvl w:ilvl="7" w:tplc="04090003" w:tentative="1">
+      <w:start w:val="1"/>
+      <w:numFmt w:val="bullet"/>
+      <w:lvlText w:val=""/>
+      <w:lvlJc w:val="left"/>
+      <w:pPr>
+        <w:ind w:left="3360" w:hanging="420"/>
+      </w:pPr>
+      <w:rPr>
+        <w:rFonts w:ascii="Wingdings" w:hAnsi="Wingdings" w:hint="default"/>
+      </w:rPr>
+    </w:lvl>
+    <w:lvl w:ilvl="8" w:tplc="04090005" w:tentative="1">
+      <w:start w:val="1"/>
+      <w:numFmt w:val="bullet"/>
+      <w:lvlText w:val=""/>
+      <w:lvlJc w:val="left"/>
+      <w:pPr>
+        <w:ind w:left="3780" w:hanging="420"/>
+      </w:pPr>
+      <w:rPr>
+        <w:rFonts w:ascii="Wingdings" w:hAnsi="Wingdings" w:hint="default"/>
+      </w:rPr>
+    </w:lvl>
+  </w:abstractNum>
+  <w:abstractNum w:abstractNumId="11">
     <w:nsid w:val="635F7799"/>
     <w:multiLevelType w:val="multilevel"/>
     <w:tmpl w:val="D0EA409C"/>
@@ -10618,7 +10843,7 @@
       </w:pPr>
     </w:lvl>
   </w:abstractNum>
-  <w:abstractNum w:abstractNumId="10">
+  <w:abstractNum w:abstractNumId="12">
     <w:nsid w:val="643104D6"/>
     <w:multiLevelType w:val="hybridMultilevel"/>
     <w:tmpl w:val="880EF8F4"/>
@@ -10731,7 +10956,7 @@
       </w:rPr>
     </w:lvl>
   </w:abstractNum>
-  <w:abstractNum w:abstractNumId="11">
+  <w:abstractNum w:abstractNumId="13">
     <w:nsid w:val="66F35004"/>
     <w:multiLevelType w:val="multilevel"/>
     <w:tmpl w:val="D68EB2FC"/>
@@ -10880,14 +11105,13 @@
       </w:rPr>
     </w:lvl>
   </w:abstractNum>
-  <w:abstractNum w:abstractNumId="12">
+  <w:abstractNum w:abstractNumId="14">
     <w:nsid w:val="7B166001"/>
     <w:multiLevelType w:val="multilevel"/>
-    <w:tmpl w:val="04090025"/>
+    <w:tmpl w:val="09B25208"/>
     <w:lvl w:ilvl="0">
       <w:start w:val="1"/>
       <w:numFmt w:val="decimal"/>
-      <w:pStyle w:val="1"/>
       <w:lvlText w:val="%1"/>
       <w:lvlJc w:val="left"/>
       <w:pPr>
@@ -10897,7 +11121,6 @@
     <w:lvl w:ilvl="1">
       <w:start w:val="1"/>
       <w:numFmt w:val="decimal"/>
-      <w:pStyle w:val="2"/>
       <w:lvlText w:val="%1.%2"/>
       <w:lvlJc w:val="left"/>
       <w:pPr>
@@ -10938,7 +11161,6 @@
     <w:lvl w:ilvl="2">
       <w:start w:val="1"/>
       <w:numFmt w:val="decimal"/>
-      <w:pStyle w:val="3"/>
       <w:lvlText w:val="%1.%2.%3"/>
       <w:lvlJc w:val="left"/>
       <w:pPr>
@@ -10948,7 +11170,6 @@
     <w:lvl w:ilvl="3">
       <w:start w:val="1"/>
       <w:numFmt w:val="decimal"/>
-      <w:pStyle w:val="4"/>
       <w:lvlText w:val="%1.%2.%3.%4"/>
       <w:lvlJc w:val="left"/>
       <w:pPr>
@@ -10958,7 +11179,6 @@
     <w:lvl w:ilvl="4">
       <w:start w:val="1"/>
       <w:numFmt w:val="decimal"/>
-      <w:pStyle w:val="5"/>
       <w:lvlText w:val="%1.%2.%3.%4.%5"/>
       <w:lvlJc w:val="left"/>
       <w:pPr>
@@ -10968,7 +11188,6 @@
     <w:lvl w:ilvl="5">
       <w:start w:val="1"/>
       <w:numFmt w:val="decimal"/>
-      <w:pStyle w:val="6"/>
       <w:lvlText w:val="%1.%2.%3.%4.%5.%6"/>
       <w:lvlJc w:val="left"/>
       <w:pPr>
@@ -10978,7 +11197,6 @@
     <w:lvl w:ilvl="6">
       <w:start w:val="1"/>
       <w:numFmt w:val="decimal"/>
-      <w:pStyle w:val="7"/>
       <w:lvlText w:val="%1.%2.%3.%4.%5.%6.%7"/>
       <w:lvlJc w:val="left"/>
       <w:pPr>
@@ -10988,7 +11206,6 @@
     <w:lvl w:ilvl="7">
       <w:start w:val="1"/>
       <w:numFmt w:val="decimal"/>
-      <w:pStyle w:val="8"/>
       <w:lvlText w:val="%1.%2.%3.%4.%5.%6.%7.%8"/>
       <w:lvlJc w:val="left"/>
       <w:pPr>
@@ -10998,7 +11215,6 @@
     <w:lvl w:ilvl="8">
       <w:start w:val="1"/>
       <w:numFmt w:val="decimal"/>
-      <w:pStyle w:val="9"/>
       <w:lvlText w:val="%1.%2.%3.%4.%5.%6.%7.%8.%9"/>
       <w:lvlJc w:val="left"/>
       <w:pPr>
@@ -11006,7 +11222,7 @@
       </w:pPr>
     </w:lvl>
   </w:abstractNum>
-  <w:abstractNum w:abstractNumId="13">
+  <w:abstractNum w:abstractNumId="15">
     <w:nsid w:val="7F5D77D7"/>
     <w:multiLevelType w:val="multilevel"/>
     <w:tmpl w:val="9D02D786"/>
@@ -11119,7 +11335,7 @@
       </w:pPr>
     </w:lvl>
   </w:abstractNum>
-  <w:abstractNum w:abstractNumId="14">
+  <w:abstractNum w:abstractNumId="16">
     <w:nsid w:val="7FD13E1D"/>
     <w:multiLevelType w:val="multilevel"/>
     <w:tmpl w:val="62DE444C"/>
@@ -11269,28 +11485,28 @@
     </w:lvl>
   </w:abstractNum>
   <w:num w:numId="1">
+    <w:abstractNumId w:val="9"/>
+  </w:num>
+  <w:num w:numId="2">
     <w:abstractNumId w:val="8"/>
   </w:num>
-  <w:num w:numId="2">
+  <w:num w:numId="3">
+    <w:abstractNumId w:val="14"/>
+  </w:num>
+  <w:num w:numId="4">
+    <w:abstractNumId w:val="13"/>
+  </w:num>
+  <w:num w:numId="5">
     <w:abstractNumId w:val="7"/>
   </w:num>
-  <w:num w:numId="3">
-    <w:abstractNumId w:val="12"/>
-  </w:num>
-  <w:num w:numId="4">
-    <w:abstractNumId w:val="11"/>
-  </w:num>
-  <w:num w:numId="5">
-    <w:abstractNumId w:val="6"/>
-  </w:num>
   <w:num w:numId="6">
-    <w:abstractNumId w:val="2"/>
+    <w:abstractNumId w:val="3"/>
   </w:num>
   <w:num w:numId="7">
-    <w:abstractNumId w:val="4"/>
+    <w:abstractNumId w:val="5"/>
   </w:num>
   <w:num w:numId="8">
-    <w:abstractNumId w:val="12"/>
+    <w:abstractNumId w:val="14"/>
     <w:lvlOverride w:ilvl="0">
       <w:startOverride w:val="1"/>
     </w:lvlOverride>
@@ -11320,60 +11536,66 @@
     </w:lvlOverride>
   </w:num>
   <w:num w:numId="9">
+    <w:abstractNumId w:val="16"/>
+  </w:num>
+  <w:num w:numId="10">
+    <w:abstractNumId w:val="12"/>
+  </w:num>
+  <w:num w:numId="11">
     <w:abstractNumId w:val="14"/>
   </w:num>
-  <w:num w:numId="10">
+  <w:num w:numId="12">
+    <w:abstractNumId w:val="14"/>
+  </w:num>
+  <w:num w:numId="13">
+    <w:abstractNumId w:val="14"/>
+  </w:num>
+  <w:num w:numId="14">
+    <w:abstractNumId w:val="14"/>
+  </w:num>
+  <w:num w:numId="15">
+    <w:abstractNumId w:val="2"/>
+  </w:num>
+  <w:num w:numId="16">
+    <w:abstractNumId w:val="14"/>
+  </w:num>
+  <w:num w:numId="17">
+    <w:abstractNumId w:val="14"/>
+  </w:num>
+  <w:num w:numId="18">
+    <w:abstractNumId w:val="14"/>
+  </w:num>
+  <w:num w:numId="19">
+    <w:abstractNumId w:val="14"/>
+  </w:num>
+  <w:num w:numId="20">
+    <w:abstractNumId w:val="14"/>
+  </w:num>
+  <w:num w:numId="21">
+    <w:abstractNumId w:val="14"/>
+  </w:num>
+  <w:num w:numId="22">
+    <w:abstractNumId w:val="14"/>
+  </w:num>
+  <w:num w:numId="23">
+    <w:abstractNumId w:val="6"/>
+  </w:num>
+  <w:num w:numId="24">
+    <w:abstractNumId w:val="11"/>
+  </w:num>
+  <w:num w:numId="25">
+    <w:abstractNumId w:val="15"/>
+  </w:num>
+  <w:num w:numId="26">
+    <w:abstractNumId w:val="4"/>
+  </w:num>
+  <w:num w:numId="27">
+    <w:abstractNumId w:val="1"/>
+  </w:num>
+  <w:num w:numId="28">
     <w:abstractNumId w:val="10"/>
   </w:num>
-  <w:num w:numId="11">
-    <w:abstractNumId w:val="12"/>
-  </w:num>
-  <w:num w:numId="12">
-    <w:abstractNumId w:val="12"/>
-  </w:num>
-  <w:num w:numId="13">
-    <w:abstractNumId w:val="12"/>
-  </w:num>
-  <w:num w:numId="14">
-    <w:abstractNumId w:val="12"/>
-  </w:num>
-  <w:num w:numId="15">
-    <w:abstractNumId w:val="1"/>
-  </w:num>
-  <w:num w:numId="16">
-    <w:abstractNumId w:val="12"/>
-  </w:num>
-  <w:num w:numId="17">
-    <w:abstractNumId w:val="12"/>
-  </w:num>
-  <w:num w:numId="18">
-    <w:abstractNumId w:val="12"/>
-  </w:num>
-  <w:num w:numId="19">
-    <w:abstractNumId w:val="12"/>
-  </w:num>
-  <w:num w:numId="20">
-    <w:abstractNumId w:val="12"/>
-  </w:num>
-  <w:num w:numId="21">
-    <w:abstractNumId w:val="12"/>
-  </w:num>
-  <w:num w:numId="22">
-    <w:abstractNumId w:val="12"/>
-  </w:num>
-  <w:num w:numId="23">
-    <w:abstractNumId w:val="5"/>
-  </w:num>
-  <w:num w:numId="24">
-    <w:abstractNumId w:val="9"/>
-  </w:num>
-  <w:num w:numId="25">
-    <w:abstractNumId w:val="13"/>
-  </w:num>
-  <w:num w:numId="26">
-    <w:abstractNumId w:val="3"/>
-  </w:num>
-  <w:num w:numId="27">
+  <w:num w:numId="29">
     <w:abstractNumId w:val="0"/>
   </w:num>
 </w:numbering>
@@ -11787,7 +12009,7 @@
       <w:keepNext/>
       <w:keepLines/>
       <w:numPr>
-        <w:numId w:val="3"/>
+        <w:numId w:val="29"/>
       </w:numPr>
       <w:spacing w:before="340" w:after="330"/>
       <w:outlineLvl w:val="0"/>
@@ -11806,13 +12028,13 @@
     <w:uiPriority w:val="9"/>
     <w:unhideWhenUsed/>
     <w:qFormat/>
-    <w:rsid w:val="006B3EE1"/>
+    <w:rsid w:val="00FE7264"/>
     <w:pPr>
       <w:keepNext/>
       <w:keepLines/>
       <w:numPr>
         <w:ilvl w:val="1"/>
-        <w:numId w:val="3"/>
+        <w:numId w:val="29"/>
       </w:numPr>
       <w:spacing w:before="260" w:after="260" w:line="416" w:lineRule="auto"/>
       <w:outlineLvl w:val="1"/>
@@ -11837,7 +12059,7 @@
       <w:keepLines/>
       <w:numPr>
         <w:ilvl w:val="2"/>
-        <w:numId w:val="3"/>
+        <w:numId w:val="29"/>
       </w:numPr>
       <w:spacing w:before="260" w:after="260" w:line="416" w:lineRule="auto"/>
       <w:outlineLvl w:val="2"/>
@@ -11862,7 +12084,7 @@
       <w:keepLines/>
       <w:numPr>
         <w:ilvl w:val="3"/>
-        <w:numId w:val="3"/>
+        <w:numId w:val="29"/>
       </w:numPr>
       <w:spacing w:before="280" w:after="290" w:line="376" w:lineRule="auto"/>
       <w:outlineLvl w:val="3"/>
@@ -11890,7 +12112,7 @@
       <w:keepLines/>
       <w:numPr>
         <w:ilvl w:val="4"/>
-        <w:numId w:val="3"/>
+        <w:numId w:val="29"/>
       </w:numPr>
       <w:spacing w:before="280" w:after="290" w:line="376" w:lineRule="auto"/>
       <w:outlineLvl w:val="4"/>
@@ -11917,7 +12139,7 @@
       <w:keepLines/>
       <w:numPr>
         <w:ilvl w:val="5"/>
-        <w:numId w:val="3"/>
+        <w:numId w:val="29"/>
       </w:numPr>
       <w:spacing w:before="240" w:after="64" w:line="320" w:lineRule="auto"/>
       <w:outlineLvl w:val="5"/>
@@ -11945,7 +12167,7 @@
       <w:keepLines/>
       <w:numPr>
         <w:ilvl w:val="6"/>
-        <w:numId w:val="3"/>
+        <w:numId w:val="29"/>
       </w:numPr>
       <w:spacing w:before="240" w:after="64" w:line="320" w:lineRule="auto"/>
       <w:outlineLvl w:val="6"/>
@@ -11972,7 +12194,7 @@
       <w:keepLines/>
       <w:numPr>
         <w:ilvl w:val="7"/>
-        <w:numId w:val="3"/>
+        <w:numId w:val="29"/>
       </w:numPr>
       <w:spacing w:before="240" w:after="64" w:line="320" w:lineRule="auto"/>
       <w:outlineLvl w:val="7"/>
@@ -11998,7 +12220,7 @@
       <w:keepLines/>
       <w:numPr>
         <w:ilvl w:val="8"/>
-        <w:numId w:val="3"/>
+        <w:numId w:val="29"/>
       </w:numPr>
       <w:spacing w:before="240" w:after="64" w:line="320" w:lineRule="auto"/>
       <w:outlineLvl w:val="8"/>
@@ -12011,7 +12233,6 @@
   <w:style w:type="character" w:default="1" w:styleId="a0">
     <w:name w:val="Default Paragraph Font"/>
     <w:uiPriority w:val="1"/>
-    <w:semiHidden/>
     <w:unhideWhenUsed/>
   </w:style>
   <w:style w:type="table" w:default="1" w:styleId="a1">
@@ -12845,7 +13066,7 @@
 </file>
 
 <file path=customXml/itemProps1.xml><?xml version="1.0" encoding="utf-8"?>
-<ds:datastoreItem xmlns:ds="http://schemas.openxmlformats.org/officeDocument/2006/customXml" ds:itemID="{5796EFF9-AC93-486B-BB0A-39FACC606F75}">
+<ds:datastoreItem xmlns:ds="http://schemas.openxmlformats.org/officeDocument/2006/customXml" ds:itemID="{9D98B19F-17EA-49BB-86DC-7047E63ABD8E}">
   <ds:schemaRefs>
     <ds:schemaRef ds:uri="http://schemas.openxmlformats.org/officeDocument/2006/bibliography"/>
   </ds:schemaRefs>

</xml_diff>